<commit_message>
Update LR(1) Parsing Table & doc
</commit_message>
<xml_diff>
--- a/assignments/LRparser/doc/SeongbinKim_LRparser_Grammar.docx
+++ b/assignments/LRparser/doc/SeongbinKim_LRparser_Grammar.docx
@@ -513,6 +513,976 @@
           <w:lang w:val="en-US"/>
         </w:rPr>
         <w:t>TYPE -&gt; int | integer</w:t>
+      </w:r>
+    </w:p>
+    <w:p>
+      <w:pPr>
+        <w:rPr>
+          <w:lang w:val="en-US"/>
+        </w:rPr>
+      </w:pPr>
+      <w:r>
+        <w:rPr>
+          <w:lang w:val="en-US"/>
+        </w:rPr>
+        <w:br w:type="page"/>
+      </w:r>
+    </w:p>
+    <w:p>
+      <w:pPr>
+        <w:rPr>
+          <w:lang w:val="en-US"/>
+        </w:rPr>
+      </w:pPr>
+      <w:r>
+        <w:rPr>
+          <w:lang w:val="en-US"/>
+        </w:rPr>
+        <w:lastRenderedPageBreak/>
+        <w:t>[BNF]</w:t>
+      </w:r>
+    </w:p>
+    <w:p>
+      <w:pPr>
+        <w:rPr>
+          <w:lang w:val="en-US"/>
+        </w:rPr>
+      </w:pPr>
+      <w:r>
+        <w:rPr>
+          <w:lang w:val="en-US"/>
+        </w:rPr>
+        <w:t>START -&gt; PROGRAM</w:t>
+      </w:r>
+    </w:p>
+    <w:p>
+      <w:pPr>
+        <w:rPr>
+          <w:lang w:val="en-US"/>
+        </w:rPr>
+      </w:pPr>
+      <w:r>
+        <w:rPr>
+          <w:lang w:val="en-US"/>
+        </w:rPr>
+        <w:t>PROGRAM -&gt; program identifier COMPOUND_STMT</w:t>
+      </w:r>
+    </w:p>
+    <w:p>
+      <w:pPr>
+        <w:rPr>
+          <w:lang w:val="en-US"/>
+        </w:rPr>
+      </w:pPr>
+      <w:r>
+        <w:rPr>
+          <w:lang w:val="en-US"/>
+        </w:rPr>
+        <w:t>COMPOUND_STMT -&gt; begin STMTS end</w:t>
+      </w:r>
+    </w:p>
+    <w:p>
+      <w:pPr>
+        <w:rPr>
+          <w:lang w:val="en-US"/>
+        </w:rPr>
+      </w:pPr>
+      <w:r>
+        <w:rPr>
+          <w:lang w:val="en-US"/>
+        </w:rPr>
+        <w:t>STMTS -&gt; STMT STMTS</w:t>
+      </w:r>
+    </w:p>
+    <w:p>
+      <w:pPr>
+        <w:rPr>
+          <w:lang w:val="en-US"/>
+        </w:rPr>
+      </w:pPr>
+      <w:r>
+        <w:rPr>
+          <w:lang w:val="en-US"/>
+        </w:rPr>
+        <w:t xml:space="preserve">STMTS -&gt; </w:t>
+      </w:r>
+      <w:r>
+        <w:rPr>
+          <w:lang w:val="en-US"/>
+        </w:rPr>
+        <w:t>STMT</w:t>
+      </w:r>
+    </w:p>
+    <w:p>
+      <w:pPr>
+        <w:rPr>
+          <w:lang w:val="en-US"/>
+        </w:rPr>
+      </w:pPr>
+      <w:r>
+        <w:rPr>
+          <w:lang w:val="en-US"/>
+        </w:rPr>
+        <w:t>STMT -&gt; CONDITIONAL_STMT</w:t>
+      </w:r>
+    </w:p>
+    <w:p>
+      <w:pPr>
+        <w:rPr>
+          <w:lang w:val="en-US"/>
+        </w:rPr>
+      </w:pPr>
+      <w:r>
+        <w:rPr>
+          <w:lang w:val="en-US"/>
+        </w:rPr>
+        <w:t xml:space="preserve">STMT -&gt; </w:t>
+      </w:r>
+      <w:r>
+        <w:rPr>
+          <w:lang w:val="en-US"/>
+        </w:rPr>
+        <w:t>WHILE_STMT</w:t>
+      </w:r>
+    </w:p>
+    <w:p>
+      <w:pPr>
+        <w:rPr>
+          <w:lang w:val="en-US"/>
+        </w:rPr>
+      </w:pPr>
+      <w:r>
+        <w:rPr>
+          <w:lang w:val="en-US"/>
+        </w:rPr>
+        <w:t xml:space="preserve">STMT -&gt; </w:t>
+      </w:r>
+      <w:r>
+        <w:rPr>
+          <w:lang w:val="en-US"/>
+        </w:rPr>
+        <w:t>FOR_STMT</w:t>
+      </w:r>
+    </w:p>
+    <w:p>
+      <w:pPr>
+        <w:rPr>
+          <w:lang w:val="en-US"/>
+        </w:rPr>
+      </w:pPr>
+      <w:r>
+        <w:rPr>
+          <w:lang w:val="en-US"/>
+        </w:rPr>
+        <w:t xml:space="preserve">STMT -&gt; </w:t>
+      </w:r>
+      <w:r>
+        <w:rPr>
+          <w:lang w:val="en-US"/>
+        </w:rPr>
+        <w:t>SIMPLE_</w:t>
+      </w:r>
+      <w:proofErr w:type="gramStart"/>
+      <w:r>
+        <w:rPr>
+          <w:lang w:val="en-US"/>
+        </w:rPr>
+        <w:t>STMT ;</w:t>
+      </w:r>
+      <w:proofErr w:type="gramEnd"/>
+    </w:p>
+    <w:p>
+      <w:pPr>
+        <w:rPr>
+          <w:lang w:val="en-US"/>
+        </w:rPr>
+      </w:pPr>
+      <w:r>
+        <w:rPr>
+          <w:lang w:val="en-US"/>
+        </w:rPr>
+        <w:t>CONDITIONAL_STMT -&gt; if EXPRESSION COMPOUND_STMT ELSE_IF_STMT</w:t>
+      </w:r>
+    </w:p>
+    <w:p>
+      <w:pPr>
+        <w:rPr>
+          <w:lang w:val="en-US"/>
+        </w:rPr>
+      </w:pPr>
+      <w:r>
+        <w:rPr>
+          <w:lang w:val="en-US"/>
+        </w:rPr>
+        <w:t xml:space="preserve">CONDITIONAL_STMT -&gt; </w:t>
+      </w:r>
+      <w:r>
+        <w:rPr>
+          <w:lang w:val="en-US"/>
+        </w:rPr>
+        <w:t>if EXPRESSION COMPOUND_STMT ELSE_IF_STMT else COMPOUND_STMT</w:t>
+      </w:r>
+    </w:p>
+    <w:p>
+      <w:pPr>
+        <w:rPr>
+          <w:lang w:val="en-US"/>
+        </w:rPr>
+      </w:pPr>
+      <w:r>
+        <w:rPr>
+          <w:lang w:val="en-US"/>
+        </w:rPr>
+        <w:t xml:space="preserve">ELSE_IF_STMT -&gt; </w:t>
+      </w:r>
+      <w:proofErr w:type="spellStart"/>
+      <w:r>
+        <w:rPr>
+          <w:lang w:val="en-US"/>
+        </w:rPr>
+        <w:t>else_if</w:t>
+      </w:r>
+      <w:proofErr w:type="spellEnd"/>
+      <w:r>
+        <w:rPr>
+          <w:lang w:val="en-US"/>
+        </w:rPr>
+        <w:t xml:space="preserve"> EXPRESSION COMPOUND_STMT ELSE_IF_STMT</w:t>
+      </w:r>
+    </w:p>
+    <w:p>
+      <w:pPr>
+        <w:rPr>
+          <w:lang w:val="en-US"/>
+        </w:rPr>
+      </w:pPr>
+      <w:r>
+        <w:rPr>
+          <w:lang w:val="en-US"/>
+        </w:rPr>
+        <w:t>ELSE_IF_STMT -&gt; ‘’</w:t>
+      </w:r>
+    </w:p>
+    <w:p>
+      <w:pPr>
+        <w:rPr>
+          <w:lang w:val="en-US"/>
+        </w:rPr>
+      </w:pPr>
+      <w:r>
+        <w:rPr>
+          <w:lang w:val="en-US"/>
+        </w:rPr>
+        <w:t>WHILE_STMT -&gt; while EXPRESSION COMPOUND_STMT</w:t>
+      </w:r>
+    </w:p>
+    <w:p>
+      <w:pPr>
+        <w:rPr>
+          <w:lang w:val="en-US"/>
+        </w:rPr>
+      </w:pPr>
+      <w:r>
+        <w:rPr>
+          <w:lang w:val="en-US"/>
+        </w:rPr>
+        <w:t xml:space="preserve">FOR_STMT -&gt; for </w:t>
+      </w:r>
+      <w:proofErr w:type="gramStart"/>
+      <w:r>
+        <w:rPr>
+          <w:lang w:val="en-US"/>
+        </w:rPr>
+        <w:t>( DECLARATION</w:t>
+      </w:r>
+      <w:proofErr w:type="gramEnd"/>
+      <w:r>
+        <w:rPr>
+          <w:lang w:val="en-US"/>
+        </w:rPr>
+        <w:t>_STMT ; EXPRESSION ; EXPRESSION ) COMPOUND_STMT</w:t>
+      </w:r>
+    </w:p>
+    <w:p>
+      <w:pPr>
+        <w:rPr>
+          <w:lang w:val="en-US"/>
+        </w:rPr>
+      </w:pPr>
+      <w:r>
+        <w:rPr>
+          <w:lang w:val="en-US"/>
+        </w:rPr>
+        <w:t>SIMPLE_STMT -&gt; ASSIGNMENT_STMT</w:t>
+      </w:r>
+    </w:p>
+    <w:p>
+      <w:pPr>
+        <w:rPr>
+          <w:lang w:val="en-US"/>
+        </w:rPr>
+      </w:pPr>
+      <w:r>
+        <w:rPr>
+          <w:lang w:val="en-US"/>
+        </w:rPr>
+        <w:t xml:space="preserve">SIMPLE_STMT -&gt; </w:t>
+      </w:r>
+      <w:r>
+        <w:rPr>
+          <w:lang w:val="en-US"/>
+        </w:rPr>
+        <w:t>PRINT_STMT</w:t>
+      </w:r>
+    </w:p>
+    <w:p>
+      <w:pPr>
+        <w:rPr>
+          <w:lang w:val="en-US"/>
+        </w:rPr>
+      </w:pPr>
+      <w:r>
+        <w:rPr>
+          <w:lang w:val="en-US"/>
+        </w:rPr>
+        <w:t xml:space="preserve">SIMPLE_STMT -&gt; </w:t>
+      </w:r>
+      <w:r>
+        <w:rPr>
+          <w:lang w:val="en-US"/>
+        </w:rPr>
+        <w:t>DECLARATION_STMT</w:t>
+      </w:r>
+    </w:p>
+    <w:p>
+      <w:pPr>
+        <w:rPr>
+          <w:lang w:val="en-US"/>
+        </w:rPr>
+      </w:pPr>
+      <w:r>
+        <w:rPr>
+          <w:lang w:val="en-US"/>
+        </w:rPr>
+        <w:t xml:space="preserve">SIMPLE_STMT -&gt; </w:t>
+      </w:r>
+      <w:r>
+        <w:rPr>
+          <w:lang w:val="en-US"/>
+        </w:rPr>
+        <w:t>BREAK_STMT</w:t>
+      </w:r>
+    </w:p>
+    <w:p>
+      <w:pPr>
+        <w:rPr>
+          <w:lang w:val="en-US"/>
+        </w:rPr>
+      </w:pPr>
+      <w:r>
+        <w:rPr>
+          <w:lang w:val="en-US"/>
+        </w:rPr>
+        <w:t xml:space="preserve">SIMPLE_STMT -&gt; </w:t>
+      </w:r>
+      <w:r>
+        <w:rPr>
+          <w:lang w:val="en-US"/>
+        </w:rPr>
+        <w:t>DISPLAY_STMT</w:t>
+      </w:r>
+    </w:p>
+    <w:p>
+      <w:pPr>
+        <w:rPr>
+          <w:lang w:val="en-US"/>
+        </w:rPr>
+      </w:pPr>
+      <w:r>
+        <w:rPr>
+          <w:lang w:val="en-US"/>
+        </w:rPr>
+        <w:t>ASSIGNMENT_STMT -&gt; identifier = EXPRESSION</w:t>
+      </w:r>
+    </w:p>
+    <w:p>
+      <w:pPr>
+        <w:rPr>
+          <w:lang w:val="en-US"/>
+        </w:rPr>
+      </w:pPr>
+      <w:r>
+        <w:rPr>
+          <w:lang w:val="en-US"/>
+        </w:rPr>
+        <w:t xml:space="preserve">PRINT_STMT -&gt; </w:t>
+      </w:r>
+      <w:proofErr w:type="spellStart"/>
+      <w:r>
+        <w:rPr>
+          <w:lang w:val="en-US"/>
+        </w:rPr>
+        <w:t>print_line</w:t>
+      </w:r>
+      <w:proofErr w:type="spellEnd"/>
+      <w:r>
+        <w:rPr>
+          <w:lang w:val="en-US"/>
+        </w:rPr>
+        <w:t xml:space="preserve"> </w:t>
+      </w:r>
+      <w:proofErr w:type="gramStart"/>
+      <w:r>
+        <w:rPr>
+          <w:lang w:val="en-US"/>
+        </w:rPr>
+        <w:t xml:space="preserve">( </w:t>
+      </w:r>
+      <w:proofErr w:type="spellStart"/>
+      <w:r>
+        <w:rPr>
+          <w:lang w:val="en-US"/>
+        </w:rPr>
+        <w:t>string</w:t>
+      </w:r>
+      <w:proofErr w:type="gramEnd"/>
+      <w:r>
+        <w:rPr>
+          <w:lang w:val="en-US"/>
+        </w:rPr>
+        <w:t>_literal</w:t>
+      </w:r>
+      <w:proofErr w:type="spellEnd"/>
+      <w:r>
+        <w:rPr>
+          <w:lang w:val="en-US"/>
+        </w:rPr>
+        <w:t xml:space="preserve"> )</w:t>
+      </w:r>
+      <w:proofErr w:type="spellStart"/>
+    </w:p>
+    <w:p>
+      <w:pPr>
+        <w:rPr>
+          <w:lang w:val="en-US"/>
+        </w:rPr>
+      </w:pPr>
+      <w:proofErr w:type="spellEnd"/>
+      <w:r>
+        <w:rPr>
+          <w:lang w:val="en-US"/>
+        </w:rPr>
+        <w:t xml:space="preserve">PRINT_STMT -&gt; </w:t>
+      </w:r>
+      <w:proofErr w:type="spellStart"/>
+      <w:r>
+        <w:rPr>
+          <w:lang w:val="en-US"/>
+        </w:rPr>
+        <w:t>print_line</w:t>
+      </w:r>
+      <w:proofErr w:type="spellEnd"/>
+      <w:r>
+        <w:rPr>
+          <w:lang w:val="en-US"/>
+        </w:rPr>
+        <w:t xml:space="preserve"> </w:t>
+      </w:r>
+      <w:proofErr w:type="gramStart"/>
+      <w:r>
+        <w:rPr>
+          <w:lang w:val="en-US"/>
+        </w:rPr>
+        <w:t>( identifier</w:t>
+      </w:r>
+      <w:proofErr w:type="gramEnd"/>
+      <w:r>
+        <w:rPr>
+          <w:lang w:val="en-US"/>
+        </w:rPr>
+        <w:t xml:space="preserve"> )</w:t>
+      </w:r>
+    </w:p>
+    <w:p>
+      <w:pPr>
+        <w:rPr>
+          <w:lang w:val="en-US"/>
+        </w:rPr>
+      </w:pPr>
+      <w:r>
+        <w:rPr>
+          <w:lang w:val="en-US"/>
+        </w:rPr>
+        <w:t>DECLARATION_STMT -&gt; TYPE VARIABLE_DECLARATION VARIABLE_DECLARATIONS</w:t>
+      </w:r>
+    </w:p>
+    <w:p>
+      <w:pPr>
+        <w:rPr>
+          <w:lang w:val="en-US"/>
+        </w:rPr>
+      </w:pPr>
+      <w:r>
+        <w:rPr>
+          <w:lang w:val="en-US"/>
+        </w:rPr>
+        <w:t>VARIABLE_DECLARATIONS -</w:t>
+      </w:r>
+      <w:proofErr w:type="gramStart"/>
+      <w:r>
+        <w:rPr>
+          <w:lang w:val="en-US"/>
+        </w:rPr>
+        <w:t>&gt; ,</w:t>
+      </w:r>
+      <w:proofErr w:type="gramEnd"/>
+      <w:r>
+        <w:rPr>
+          <w:lang w:val="en-US"/>
+        </w:rPr>
+        <w:t xml:space="preserve"> VARIABLE_DECLARATION VARIABLE_DECLARATIONS</w:t>
+      </w:r>
+    </w:p>
+    <w:p>
+      <w:pPr>
+        <w:rPr>
+          <w:lang w:val="en-US"/>
+        </w:rPr>
+      </w:pPr>
+      <w:r>
+        <w:rPr>
+          <w:lang w:val="en-US"/>
+        </w:rPr>
+        <w:t>VARIABLE_DECLARATIONS -&gt; ‘’</w:t>
+      </w:r>
+    </w:p>
+    <w:p>
+      <w:pPr>
+        <w:rPr>
+          <w:lang w:val="en-US"/>
+        </w:rPr>
+      </w:pPr>
+      <w:r>
+        <w:rPr>
+          <w:lang w:val="en-US"/>
+        </w:rPr>
+        <w:t>VARIABLE_DECLARATION -&gt; identifier</w:t>
+      </w:r>
+    </w:p>
+    <w:p>
+      <w:pPr>
+        <w:rPr>
+          <w:lang w:val="en-US"/>
+        </w:rPr>
+      </w:pPr>
+      <w:r>
+        <w:rPr>
+          <w:lang w:val="en-US"/>
+        </w:rPr>
+        <w:t xml:space="preserve">VARIABLE_DECLARATION -&gt; </w:t>
+      </w:r>
+      <w:r>
+        <w:rPr>
+          <w:lang w:val="en-US"/>
+        </w:rPr>
+        <w:t>identifier = EXPRESSION</w:t>
+      </w:r>
+    </w:p>
+    <w:p>
+      <w:pPr>
+        <w:rPr>
+          <w:lang w:val="en-US"/>
+        </w:rPr>
+      </w:pPr>
+      <w:r>
+        <w:rPr>
+          <w:lang w:val="en-US"/>
+        </w:rPr>
+        <w:t>BREAK_STMT -&gt; break</w:t>
+      </w:r>
+    </w:p>
+    <w:p>
+      <w:pPr>
+        <w:rPr>
+          <w:lang w:val="en-US"/>
+        </w:rPr>
+      </w:pPr>
+      <w:r>
+        <w:rPr>
+          <w:lang w:val="en-US"/>
+        </w:rPr>
+        <w:t xml:space="preserve">DISPLAY_STMT -&gt; display </w:t>
+      </w:r>
+      <w:proofErr w:type="gramStart"/>
+      <w:r>
+        <w:rPr>
+          <w:lang w:val="en-US"/>
+        </w:rPr>
+        <w:t xml:space="preserve">( </w:t>
+      </w:r>
+      <w:proofErr w:type="spellStart"/>
+      <w:r>
+        <w:rPr>
+          <w:lang w:val="en-US"/>
+        </w:rPr>
+        <w:t>string</w:t>
+      </w:r>
+      <w:proofErr w:type="gramEnd"/>
+      <w:r>
+        <w:rPr>
+          <w:lang w:val="en-US"/>
+        </w:rPr>
+        <w:t>_literal</w:t>
+      </w:r>
+      <w:proofErr w:type="spellEnd"/>
+      <w:r>
+        <w:rPr>
+          <w:lang w:val="en-US"/>
+        </w:rPr>
+        <w:t xml:space="preserve"> )</w:t>
+      </w:r>
+    </w:p>
+    <w:p>
+      <w:pPr>
+        <w:rPr>
+          <w:lang w:val="en-US"/>
+        </w:rPr>
+      </w:pPr>
+      <w:r>
+        <w:rPr>
+          <w:lang w:val="en-US"/>
+        </w:rPr>
+        <w:t>EXPRESSION -&gt; SIMPLE_EXPRESSION</w:t>
+      </w:r>
+    </w:p>
+    <w:p>
+      <w:pPr>
+        <w:rPr>
+          <w:lang w:val="en-US"/>
+        </w:rPr>
+      </w:pPr>
+      <w:r>
+        <w:rPr>
+          <w:lang w:val="en-US"/>
+        </w:rPr>
+        <w:t xml:space="preserve">EXPRESSION -&gt; </w:t>
+      </w:r>
+      <w:r>
+        <w:rPr>
+          <w:lang w:val="en-US"/>
+        </w:rPr>
+        <w:t>SIMPLE_EXPRESSION RELATIONAL_OPERATOR SIMPLE_EXPRESSION</w:t>
+      </w:r>
+    </w:p>
+    <w:p>
+      <w:pPr>
+        <w:rPr>
+          <w:lang w:val="en-US"/>
+        </w:rPr>
+      </w:pPr>
+      <w:r>
+        <w:rPr>
+          <w:lang w:val="en-US"/>
+        </w:rPr>
+        <w:t>SIMPLE_EXPRESSION -&gt; SIMPLE_EXPRESSION ADDING_OPERATOR TERM</w:t>
+      </w:r>
+    </w:p>
+    <w:p>
+      <w:pPr>
+        <w:rPr>
+          <w:lang w:val="en-US"/>
+        </w:rPr>
+      </w:pPr>
+      <w:r>
+        <w:rPr>
+          <w:lang w:val="en-US"/>
+        </w:rPr>
+        <w:t xml:space="preserve">SIMPLE_EXPRESSION -&gt; </w:t>
+      </w:r>
+      <w:r>
+        <w:rPr>
+          <w:lang w:val="en-US"/>
+        </w:rPr>
+        <w:t>TERM</w:t>
+      </w:r>
+    </w:p>
+    <w:p>
+      <w:pPr>
+        <w:rPr>
+          <w:lang w:val="en-US"/>
+        </w:rPr>
+      </w:pPr>
+      <w:r>
+        <w:rPr>
+          <w:lang w:val="en-US"/>
+        </w:rPr>
+        <w:t>TERM -&gt; TERM MULTIPLYING_OPERATOR FACTOR</w:t>
+      </w:r>
+    </w:p>
+    <w:p>
+      <w:pPr>
+        <w:rPr>
+          <w:lang w:val="en-US"/>
+        </w:rPr>
+      </w:pPr>
+      <w:r>
+        <w:rPr>
+          <w:lang w:val="en-US"/>
+        </w:rPr>
+        <w:t xml:space="preserve">TERM -&gt; </w:t>
+      </w:r>
+      <w:r>
+        <w:rPr>
+          <w:lang w:val="en-US"/>
+        </w:rPr>
+        <w:t>FACTOR</w:t>
+      </w:r>
+    </w:p>
+    <w:p>
+      <w:pPr>
+        <w:rPr>
+          <w:lang w:val="en-US"/>
+        </w:rPr>
+      </w:pPr>
+      <w:r>
+        <w:rPr>
+          <w:lang w:val="en-US"/>
+        </w:rPr>
+        <w:t>FACTOR -&gt; identifier</w:t>
+      </w:r>
+    </w:p>
+    <w:p>
+      <w:pPr>
+        <w:rPr>
+          <w:lang w:val="en-US"/>
+        </w:rPr>
+      </w:pPr>
+      <w:r>
+        <w:rPr>
+          <w:lang w:val="en-US"/>
+        </w:rPr>
+        <w:t xml:space="preserve">FACTOR -&gt; </w:t>
+      </w:r>
+      <w:proofErr w:type="spellStart"/>
+      <w:r>
+        <w:rPr>
+          <w:lang w:val="en-US"/>
+        </w:rPr>
+        <w:t>number_literal</w:t>
+      </w:r>
+      <w:proofErr w:type="spellEnd"/>
+    </w:p>
+    <w:p>
+      <w:pPr>
+        <w:rPr>
+          <w:lang w:val="en-US"/>
+        </w:rPr>
+      </w:pPr>
+      <w:r>
+        <w:rPr>
+          <w:lang w:val="en-US"/>
+        </w:rPr>
+        <w:t xml:space="preserve">FACTOR -&gt; </w:t>
+      </w:r>
+      <w:proofErr w:type="gramStart"/>
+      <w:r>
+        <w:rPr>
+          <w:lang w:val="en-US"/>
+        </w:rPr>
+        <w:t>( EXPRESSION</w:t>
+      </w:r>
+      <w:proofErr w:type="gramEnd"/>
+      <w:r>
+        <w:rPr>
+          <w:lang w:val="en-US"/>
+        </w:rPr>
+        <w:t xml:space="preserve"> )</w:t>
+      </w:r>
+    </w:p>
+    <w:p>
+      <w:pPr>
+        <w:rPr>
+          <w:lang w:val="en-US"/>
+        </w:rPr>
+      </w:pPr>
+      <w:r>
+        <w:rPr>
+          <w:lang w:val="en-US"/>
+        </w:rPr>
+        <w:t xml:space="preserve">FACTOR -&gt; </w:t>
+      </w:r>
+      <w:r>
+        <w:rPr>
+          <w:lang w:val="en-US"/>
+        </w:rPr>
+        <w:t>identifier ++</w:t>
+      </w:r>
+    </w:p>
+    <w:p>
+      <w:pPr>
+        <w:rPr>
+          <w:lang w:val="en-US"/>
+        </w:rPr>
+      </w:pPr>
+      <w:r>
+        <w:rPr>
+          <w:lang w:val="en-US"/>
+        </w:rPr>
+        <w:t>RELATIONAL_OPERATOR -&gt; &lt;</w:t>
+      </w:r>
+    </w:p>
+    <w:p>
+      <w:pPr>
+        <w:rPr>
+          <w:lang w:val="en-US"/>
+        </w:rPr>
+      </w:pPr>
+      <w:r>
+        <w:rPr>
+          <w:lang w:val="en-US"/>
+        </w:rPr>
+        <w:t xml:space="preserve">RELATIONAL_OPERATOR -&gt; </w:t>
+      </w:r>
+      <w:r>
+        <w:rPr>
+          <w:lang w:val="en-US"/>
+        </w:rPr>
+        <w:t>&gt;</w:t>
+      </w:r>
+    </w:p>
+    <w:p>
+      <w:pPr>
+        <w:rPr>
+          <w:lang w:val="en-US"/>
+        </w:rPr>
+      </w:pPr>
+      <w:r>
+        <w:rPr>
+          <w:lang w:val="en-US"/>
+        </w:rPr>
+        <w:lastRenderedPageBreak/>
+        <w:t xml:space="preserve">RELATIONAL_OPERATOR -&gt; </w:t>
+      </w:r>
+      <w:r>
+        <w:rPr>
+          <w:lang w:val="en-US"/>
+        </w:rPr>
+        <w:t>=</w:t>
+      </w:r>
+    </w:p>
+    <w:p>
+      <w:pPr>
+        <w:rPr>
+          <w:lang w:val="en-US"/>
+        </w:rPr>
+      </w:pPr>
+      <w:r>
+        <w:rPr>
+          <w:lang w:val="en-US"/>
+        </w:rPr>
+        <w:t xml:space="preserve">RELATIONAL_OPERATOR -&gt; </w:t>
+      </w:r>
+      <w:r>
+        <w:rPr>
+          <w:lang w:val="en-US"/>
+        </w:rPr>
+        <w:t>==</w:t>
+      </w:r>
+    </w:p>
+    <w:p>
+      <w:pPr>
+        <w:rPr>
+          <w:lang w:val="en-US"/>
+        </w:rPr>
+      </w:pPr>
+      <w:r>
+        <w:rPr>
+          <w:lang w:val="en-US"/>
+        </w:rPr>
+        <w:t>ADDING_OPERATOR -&gt; +</w:t>
+      </w:r>
+    </w:p>
+    <w:p>
+      <w:pPr>
+        <w:rPr>
+          <w:lang w:val="en-US"/>
+        </w:rPr>
+      </w:pPr>
+      <w:r>
+        <w:rPr>
+          <w:lang w:val="en-US"/>
+        </w:rPr>
+        <w:t xml:space="preserve">ADDING_OPERATOR -&gt; </w:t>
+      </w:r>
+      <w:r>
+        <w:rPr>
+          <w:lang w:val="en-US"/>
+        </w:rPr>
+        <w:t>-</w:t>
+      </w:r>
+    </w:p>
+    <w:p>
+      <w:pPr>
+        <w:rPr>
+          <w:lang w:val="en-US"/>
+        </w:rPr>
+      </w:pPr>
+      <w:r>
+        <w:rPr>
+          <w:lang w:val="en-US"/>
+        </w:rPr>
+        <w:t>MULTIPLYING_OPERATOR -&gt; *</w:t>
+      </w:r>
+    </w:p>
+    <w:p>
+      <w:pPr>
+        <w:rPr>
+          <w:lang w:val="en-US"/>
+        </w:rPr>
+      </w:pPr>
+      <w:r>
+        <w:rPr>
+          <w:lang w:val="en-US"/>
+        </w:rPr>
+        <w:t xml:space="preserve">MULTIPLYING_OPERATOR -&gt; </w:t>
+      </w:r>
+      <w:r>
+        <w:rPr>
+          <w:lang w:val="en-US"/>
+        </w:rPr>
+        <w:t>/</w:t>
+      </w:r>
+    </w:p>
+    <w:p>
+      <w:pPr>
+        <w:rPr>
+          <w:lang w:val="en-US"/>
+        </w:rPr>
+      </w:pPr>
+      <w:r>
+        <w:rPr>
+          <w:lang w:val="en-US"/>
+        </w:rPr>
+        <w:t>TYPE -&gt; int</w:t>
+      </w:r>
+    </w:p>
+    <w:p>
+      <w:pPr>
+        <w:rPr>
+          <w:lang w:val="en-US"/>
+        </w:rPr>
+      </w:pPr>
+      <w:r>
+        <w:rPr>
+          <w:lang w:val="en-US"/>
+        </w:rPr>
+        <w:t xml:space="preserve">TYPE -&gt; </w:t>
+      </w:r>
+      <w:r>
+        <w:rPr>
+          <w:lang w:val="en-US"/>
+        </w:rPr>
+        <w:t>integer</w:t>
       </w:r>
     </w:p>
     <w:p>

</xml_diff>

<commit_message>
Grammar, DFA, and Parsing Table doc/
</commit_message>
<xml_diff>
--- a/assignments/LRparser/doc/SeongbinKim_LRparser_Grammar.docx
+++ b/assignments/LRparser/doc/SeongbinKim_LRparser_Grammar.docx
@@ -125,7 +125,13 @@
         <w:rPr>
           <w:lang w:val="en-US"/>
         </w:rPr>
-        <w:t xml:space="preserve"> EXPRESSION COMPOUND_STMT ELSE_IF_STMT | ''</w:t>
+        <w:t xml:space="preserve"> EXPRESSION COMPOUND_STMT ELSE_IF_STMT | </w:t>
+      </w:r>
+      <w:r>
+        <w:rPr>
+          <w:lang w:val="en-US"/>
+        </w:rPr>
+        <w:t>/eps</w:t>
       </w:r>
     </w:p>
     <w:p>
@@ -300,7 +306,13 @@
         <w:rPr>
           <w:lang w:val="en-US"/>
         </w:rPr>
-        <w:t xml:space="preserve"> VARIABLE_DECLARATION VARIABLE_DECLARATIONS | ''</w:t>
+        <w:t xml:space="preserve"> VARIABLE_DECLARATION VARIABLE_DECLARATIONS | </w:t>
+      </w:r>
+      <w:r>
+        <w:rPr>
+          <w:lang w:val="en-US"/>
+        </w:rPr>
+        <w:t>/eps</w:t>
       </w:r>
     </w:p>
     <w:p>
@@ -539,815 +551,67 @@
           <w:lang w:val="en-US"/>
         </w:rPr>
         <w:lastRenderedPageBreak/>
-        <w:t>[BNF]</w:t>
-      </w:r>
-    </w:p>
-    <w:p>
-      <w:pPr>
-        <w:rPr>
-          <w:lang w:val="en-US"/>
-        </w:rPr>
-      </w:pPr>
-      <w:r>
-        <w:rPr>
-          <w:lang w:val="en-US"/>
-        </w:rPr>
-        <w:t>START -&gt; PROGRAM</w:t>
-      </w:r>
-    </w:p>
-    <w:p>
-      <w:pPr>
-        <w:rPr>
-          <w:lang w:val="en-US"/>
-        </w:rPr>
-      </w:pPr>
-      <w:r>
-        <w:rPr>
-          <w:lang w:val="en-US"/>
-        </w:rPr>
-        <w:t>PROGRAM -&gt; program identifier COMPOUND_STMT</w:t>
-      </w:r>
-    </w:p>
-    <w:p>
-      <w:pPr>
-        <w:rPr>
-          <w:lang w:val="en-US"/>
-        </w:rPr>
-      </w:pPr>
-      <w:r>
-        <w:rPr>
-          <w:lang w:val="en-US"/>
-        </w:rPr>
-        <w:t>COMPOUND_STMT -&gt; begin STMTS end</w:t>
-      </w:r>
-    </w:p>
-    <w:p>
-      <w:pPr>
-        <w:rPr>
-          <w:lang w:val="en-US"/>
-        </w:rPr>
-      </w:pPr>
-      <w:r>
-        <w:rPr>
-          <w:lang w:val="en-US"/>
-        </w:rPr>
-        <w:t>STMTS -&gt; STMT STMTS</w:t>
-      </w:r>
-    </w:p>
-    <w:p>
-      <w:pPr>
-        <w:rPr>
-          <w:lang w:val="en-US"/>
-        </w:rPr>
-      </w:pPr>
-      <w:r>
-        <w:rPr>
-          <w:lang w:val="en-US"/>
-        </w:rPr>
-        <w:t xml:space="preserve">STMTS -&gt; </w:t>
-      </w:r>
-      <w:r>
-        <w:rPr>
-          <w:lang w:val="en-US"/>
-        </w:rPr>
-        <w:t>STMT</w:t>
-      </w:r>
-    </w:p>
-    <w:p>
-      <w:pPr>
-        <w:rPr>
-          <w:lang w:val="en-US"/>
-        </w:rPr>
-      </w:pPr>
-      <w:r>
-        <w:rPr>
-          <w:lang w:val="en-US"/>
-        </w:rPr>
-        <w:t>STMT -&gt; CONDITIONAL_STMT</w:t>
-      </w:r>
-    </w:p>
-    <w:p>
-      <w:pPr>
-        <w:rPr>
-          <w:lang w:val="en-US"/>
-        </w:rPr>
-      </w:pPr>
-      <w:r>
-        <w:rPr>
-          <w:lang w:val="en-US"/>
-        </w:rPr>
-        <w:t xml:space="preserve">STMT -&gt; </w:t>
-      </w:r>
-      <w:r>
-        <w:rPr>
-          <w:lang w:val="en-US"/>
-        </w:rPr>
-        <w:t>WHILE_STMT</w:t>
-      </w:r>
-    </w:p>
-    <w:p>
-      <w:pPr>
-        <w:rPr>
-          <w:lang w:val="en-US"/>
-        </w:rPr>
-      </w:pPr>
-      <w:r>
-        <w:rPr>
-          <w:lang w:val="en-US"/>
-        </w:rPr>
-        <w:t xml:space="preserve">STMT -&gt; </w:t>
-      </w:r>
-      <w:r>
-        <w:rPr>
-          <w:lang w:val="en-US"/>
-        </w:rPr>
-        <w:t>FOR_STMT</w:t>
-      </w:r>
-    </w:p>
-    <w:p>
-      <w:pPr>
-        <w:rPr>
-          <w:lang w:val="en-US"/>
-        </w:rPr>
-      </w:pPr>
-      <w:r>
-        <w:rPr>
-          <w:lang w:val="en-US"/>
-        </w:rPr>
-        <w:t xml:space="preserve">STMT -&gt; </w:t>
-      </w:r>
-      <w:r>
-        <w:rPr>
-          <w:lang w:val="en-US"/>
-        </w:rPr>
-        <w:t>SIMPLE_</w:t>
-      </w:r>
-      <w:proofErr w:type="gramStart"/>
-      <w:r>
-        <w:rPr>
-          <w:lang w:val="en-US"/>
-        </w:rPr>
-        <w:t>STMT ;</w:t>
-      </w:r>
-      <w:proofErr w:type="gramEnd"/>
-    </w:p>
-    <w:p>
-      <w:pPr>
-        <w:rPr>
-          <w:lang w:val="en-US"/>
-        </w:rPr>
-      </w:pPr>
-      <w:r>
-        <w:rPr>
-          <w:lang w:val="en-US"/>
-        </w:rPr>
-        <w:t>CONDITIONAL_STMT -&gt; if EXPRESSION COMPOUND_STMT ELSE_IF_STMT</w:t>
-      </w:r>
-    </w:p>
-    <w:p>
-      <w:pPr>
-        <w:rPr>
-          <w:lang w:val="en-US"/>
-        </w:rPr>
-      </w:pPr>
-      <w:r>
-        <w:rPr>
-          <w:lang w:val="en-US"/>
-        </w:rPr>
-        <w:t xml:space="preserve">CONDITIONAL_STMT -&gt; </w:t>
-      </w:r>
-      <w:r>
-        <w:rPr>
-          <w:lang w:val="en-US"/>
-        </w:rPr>
-        <w:t>if EXPRESSION COMPOUND_STMT ELSE_IF_STMT else COMPOUND_STMT</w:t>
-      </w:r>
-    </w:p>
-    <w:p>
-      <w:pPr>
-        <w:rPr>
-          <w:lang w:val="en-US"/>
-        </w:rPr>
-      </w:pPr>
-      <w:r>
-        <w:rPr>
-          <w:lang w:val="en-US"/>
-        </w:rPr>
-        <w:t xml:space="preserve">ELSE_IF_STMT -&gt; </w:t>
-      </w:r>
-      <w:proofErr w:type="spellStart"/>
-      <w:r>
-        <w:rPr>
-          <w:lang w:val="en-US"/>
-        </w:rPr>
-        <w:t>else_if</w:t>
-      </w:r>
-      <w:proofErr w:type="spellEnd"/>
-      <w:r>
-        <w:rPr>
-          <w:lang w:val="en-US"/>
-        </w:rPr>
-        <w:t xml:space="preserve"> EXPRESSION COMPOUND_STMT ELSE_IF_STMT</w:t>
-      </w:r>
-    </w:p>
-    <w:p>
-      <w:pPr>
-        <w:rPr>
-          <w:lang w:val="en-US"/>
-        </w:rPr>
-      </w:pPr>
-      <w:r>
-        <w:rPr>
-          <w:lang w:val="en-US"/>
-        </w:rPr>
-        <w:t>ELSE_IF_STMT -&gt; ‘’</w:t>
-      </w:r>
-    </w:p>
-    <w:p>
-      <w:pPr>
-        <w:rPr>
-          <w:lang w:val="en-US"/>
-        </w:rPr>
-      </w:pPr>
-      <w:r>
-        <w:rPr>
-          <w:lang w:val="en-US"/>
-        </w:rPr>
-        <w:t>WHILE_STMT -&gt; while EXPRESSION COMPOUND_STMT</w:t>
-      </w:r>
-    </w:p>
-    <w:p>
-      <w:pPr>
-        <w:rPr>
-          <w:lang w:val="en-US"/>
-        </w:rPr>
-      </w:pPr>
-      <w:r>
-        <w:rPr>
-          <w:lang w:val="en-US"/>
-        </w:rPr>
-        <w:t xml:space="preserve">FOR_STMT -&gt; for </w:t>
-      </w:r>
-      <w:proofErr w:type="gramStart"/>
-      <w:r>
-        <w:rPr>
-          <w:lang w:val="en-US"/>
-        </w:rPr>
-        <w:t>( DECLARATION</w:t>
-      </w:r>
-      <w:proofErr w:type="gramEnd"/>
-      <w:r>
-        <w:rPr>
-          <w:lang w:val="en-US"/>
-        </w:rPr>
-        <w:t>_STMT ; EXPRESSION ; EXPRESSION ) COMPOUND_STMT</w:t>
-      </w:r>
-    </w:p>
-    <w:p>
-      <w:pPr>
-        <w:rPr>
-          <w:lang w:val="en-US"/>
-        </w:rPr>
-      </w:pPr>
-      <w:r>
-        <w:rPr>
-          <w:lang w:val="en-US"/>
-        </w:rPr>
-        <w:t>SIMPLE_STMT -&gt; ASSIGNMENT_STMT</w:t>
-      </w:r>
-    </w:p>
-    <w:p>
-      <w:pPr>
-        <w:rPr>
-          <w:lang w:val="en-US"/>
-        </w:rPr>
-      </w:pPr>
-      <w:r>
-        <w:rPr>
-          <w:lang w:val="en-US"/>
-        </w:rPr>
-        <w:t xml:space="preserve">SIMPLE_STMT -&gt; </w:t>
-      </w:r>
-      <w:r>
-        <w:rPr>
-          <w:lang w:val="en-US"/>
-        </w:rPr>
-        <w:t>PRINT_STMT</w:t>
-      </w:r>
-    </w:p>
-    <w:p>
-      <w:pPr>
-        <w:rPr>
-          <w:lang w:val="en-US"/>
-        </w:rPr>
-      </w:pPr>
-      <w:r>
-        <w:rPr>
-          <w:lang w:val="en-US"/>
-        </w:rPr>
-        <w:t xml:space="preserve">SIMPLE_STMT -&gt; </w:t>
-      </w:r>
-      <w:r>
-        <w:rPr>
-          <w:lang w:val="en-US"/>
-        </w:rPr>
-        <w:t>DECLARATION_STMT</w:t>
-      </w:r>
-    </w:p>
-    <w:p>
-      <w:pPr>
-        <w:rPr>
-          <w:lang w:val="en-US"/>
-        </w:rPr>
-      </w:pPr>
-      <w:r>
-        <w:rPr>
-          <w:lang w:val="en-US"/>
-        </w:rPr>
-        <w:t xml:space="preserve">SIMPLE_STMT -&gt; </w:t>
-      </w:r>
-      <w:r>
-        <w:rPr>
-          <w:lang w:val="en-US"/>
-        </w:rPr>
-        <w:t>BREAK_STMT</w:t>
-      </w:r>
-    </w:p>
-    <w:p>
-      <w:pPr>
-        <w:rPr>
-          <w:lang w:val="en-US"/>
-        </w:rPr>
-      </w:pPr>
-      <w:r>
-        <w:rPr>
-          <w:lang w:val="en-US"/>
-        </w:rPr>
-        <w:t xml:space="preserve">SIMPLE_STMT -&gt; </w:t>
-      </w:r>
-      <w:r>
-        <w:rPr>
-          <w:lang w:val="en-US"/>
-        </w:rPr>
-        <w:t>DISPLAY_STMT</w:t>
-      </w:r>
-    </w:p>
-    <w:p>
-      <w:pPr>
-        <w:rPr>
-          <w:lang w:val="en-US"/>
-        </w:rPr>
-      </w:pPr>
-      <w:r>
-        <w:rPr>
-          <w:lang w:val="en-US"/>
-        </w:rPr>
-        <w:t>ASSIGNMENT_STMT -&gt; identifier = EXPRESSION</w:t>
-      </w:r>
-    </w:p>
-    <w:p>
-      <w:pPr>
-        <w:rPr>
-          <w:lang w:val="en-US"/>
-        </w:rPr>
-      </w:pPr>
-      <w:r>
-        <w:rPr>
-          <w:lang w:val="en-US"/>
-        </w:rPr>
-        <w:t xml:space="preserve">PRINT_STMT -&gt; </w:t>
-      </w:r>
-      <w:proofErr w:type="spellStart"/>
-      <w:r>
-        <w:rPr>
-          <w:lang w:val="en-US"/>
-        </w:rPr>
-        <w:t>print_line</w:t>
-      </w:r>
-      <w:proofErr w:type="spellEnd"/>
-      <w:r>
-        <w:rPr>
-          <w:lang w:val="en-US"/>
-        </w:rPr>
-        <w:t xml:space="preserve"> </w:t>
-      </w:r>
-      <w:proofErr w:type="gramStart"/>
-      <w:r>
-        <w:rPr>
-          <w:lang w:val="en-US"/>
-        </w:rPr>
-        <w:t xml:space="preserve">( </w:t>
-      </w:r>
-      <w:proofErr w:type="spellStart"/>
-      <w:r>
-        <w:rPr>
-          <w:lang w:val="en-US"/>
-        </w:rPr>
-        <w:t>string</w:t>
-      </w:r>
-      <w:proofErr w:type="gramEnd"/>
-      <w:r>
-        <w:rPr>
-          <w:lang w:val="en-US"/>
-        </w:rPr>
-        <w:t>_literal</w:t>
-      </w:r>
-      <w:proofErr w:type="spellEnd"/>
-      <w:r>
-        <w:rPr>
-          <w:lang w:val="en-US"/>
-        </w:rPr>
-        <w:t xml:space="preserve"> )</w:t>
-      </w:r>
-      <w:proofErr w:type="spellStart"/>
-    </w:p>
-    <w:p>
-      <w:pPr>
-        <w:rPr>
-          <w:lang w:val="en-US"/>
-        </w:rPr>
-      </w:pPr>
-      <w:proofErr w:type="spellEnd"/>
-      <w:r>
-        <w:rPr>
-          <w:lang w:val="en-US"/>
-        </w:rPr>
-        <w:t xml:space="preserve">PRINT_STMT -&gt; </w:t>
-      </w:r>
-      <w:proofErr w:type="spellStart"/>
-      <w:r>
-        <w:rPr>
-          <w:lang w:val="en-US"/>
-        </w:rPr>
-        <w:t>print_line</w:t>
-      </w:r>
-      <w:proofErr w:type="spellEnd"/>
-      <w:r>
-        <w:rPr>
-          <w:lang w:val="en-US"/>
-        </w:rPr>
-        <w:t xml:space="preserve"> </w:t>
-      </w:r>
-      <w:proofErr w:type="gramStart"/>
-      <w:r>
-        <w:rPr>
-          <w:lang w:val="en-US"/>
-        </w:rPr>
-        <w:t>( identifier</w:t>
-      </w:r>
-      <w:proofErr w:type="gramEnd"/>
-      <w:r>
-        <w:rPr>
-          <w:lang w:val="en-US"/>
-        </w:rPr>
-        <w:t xml:space="preserve"> )</w:t>
-      </w:r>
-    </w:p>
-    <w:p>
-      <w:pPr>
-        <w:rPr>
-          <w:lang w:val="en-US"/>
-        </w:rPr>
-      </w:pPr>
-      <w:r>
-        <w:rPr>
-          <w:lang w:val="en-US"/>
-        </w:rPr>
-        <w:t>DECLARATION_STMT -&gt; TYPE VARIABLE_DECLARATION VARIABLE_DECLARATIONS</w:t>
-      </w:r>
-    </w:p>
-    <w:p>
-      <w:pPr>
-        <w:rPr>
-          <w:lang w:val="en-US"/>
-        </w:rPr>
-      </w:pPr>
-      <w:r>
-        <w:rPr>
-          <w:lang w:val="en-US"/>
-        </w:rPr>
-        <w:t>VARIABLE_DECLARATIONS -</w:t>
-      </w:r>
-      <w:proofErr w:type="gramStart"/>
-      <w:r>
-        <w:rPr>
-          <w:lang w:val="en-US"/>
-        </w:rPr>
-        <w:t>&gt; ,</w:t>
-      </w:r>
-      <w:proofErr w:type="gramEnd"/>
-      <w:r>
-        <w:rPr>
-          <w:lang w:val="en-US"/>
-        </w:rPr>
-        <w:t xml:space="preserve"> VARIABLE_DECLARATION VARIABLE_DECLARATIONS</w:t>
-      </w:r>
-    </w:p>
-    <w:p>
-      <w:pPr>
-        <w:rPr>
-          <w:lang w:val="en-US"/>
-        </w:rPr>
-      </w:pPr>
-      <w:r>
-        <w:rPr>
-          <w:lang w:val="en-US"/>
-        </w:rPr>
-        <w:t>VARIABLE_DECLARATIONS -&gt; ‘’</w:t>
-      </w:r>
-    </w:p>
-    <w:p>
-      <w:pPr>
-        <w:rPr>
-          <w:lang w:val="en-US"/>
-        </w:rPr>
-      </w:pPr>
-      <w:r>
-        <w:rPr>
-          <w:lang w:val="en-US"/>
-        </w:rPr>
-        <w:t>VARIABLE_DECLARATION -&gt; identifier</w:t>
-      </w:r>
-    </w:p>
-    <w:p>
-      <w:pPr>
-        <w:rPr>
-          <w:lang w:val="en-US"/>
-        </w:rPr>
-      </w:pPr>
-      <w:r>
-        <w:rPr>
-          <w:lang w:val="en-US"/>
-        </w:rPr>
-        <w:t xml:space="preserve">VARIABLE_DECLARATION -&gt; </w:t>
-      </w:r>
-      <w:r>
-        <w:rPr>
-          <w:lang w:val="en-US"/>
-        </w:rPr>
-        <w:t>identifier = EXPRESSION</w:t>
-      </w:r>
-    </w:p>
-    <w:p>
-      <w:pPr>
-        <w:rPr>
-          <w:lang w:val="en-US"/>
-        </w:rPr>
-      </w:pPr>
-      <w:r>
-        <w:rPr>
-          <w:lang w:val="en-US"/>
-        </w:rPr>
-        <w:t>BREAK_STMT -&gt; break</w:t>
-      </w:r>
-    </w:p>
-    <w:p>
-      <w:pPr>
-        <w:rPr>
-          <w:lang w:val="en-US"/>
-        </w:rPr>
-      </w:pPr>
-      <w:r>
-        <w:rPr>
-          <w:lang w:val="en-US"/>
-        </w:rPr>
-        <w:t xml:space="preserve">DISPLAY_STMT -&gt; display </w:t>
-      </w:r>
-      <w:proofErr w:type="gramStart"/>
-      <w:r>
-        <w:rPr>
-          <w:lang w:val="en-US"/>
-        </w:rPr>
-        <w:t xml:space="preserve">( </w:t>
-      </w:r>
-      <w:proofErr w:type="spellStart"/>
-      <w:r>
-        <w:rPr>
-          <w:lang w:val="en-US"/>
-        </w:rPr>
-        <w:t>string</w:t>
-      </w:r>
-      <w:proofErr w:type="gramEnd"/>
-      <w:r>
-        <w:rPr>
-          <w:lang w:val="en-US"/>
-        </w:rPr>
-        <w:t>_literal</w:t>
-      </w:r>
-      <w:proofErr w:type="spellEnd"/>
-      <w:r>
-        <w:rPr>
-          <w:lang w:val="en-US"/>
-        </w:rPr>
-        <w:t xml:space="preserve"> )</w:t>
-      </w:r>
-    </w:p>
-    <w:p>
-      <w:pPr>
-        <w:rPr>
-          <w:lang w:val="en-US"/>
-        </w:rPr>
-      </w:pPr>
-      <w:r>
-        <w:rPr>
-          <w:lang w:val="en-US"/>
-        </w:rPr>
-        <w:t>EXPRESSION -&gt; SIMPLE_EXPRESSION</w:t>
-      </w:r>
-    </w:p>
-    <w:p>
-      <w:pPr>
-        <w:rPr>
-          <w:lang w:val="en-US"/>
-        </w:rPr>
-      </w:pPr>
-      <w:r>
-        <w:rPr>
-          <w:lang w:val="en-US"/>
-        </w:rPr>
-        <w:t xml:space="preserve">EXPRESSION -&gt; </w:t>
-      </w:r>
-      <w:r>
-        <w:rPr>
-          <w:lang w:val="en-US"/>
-        </w:rPr>
-        <w:t>SIMPLE_EXPRESSION RELATIONAL_OPERATOR SIMPLE_EXPRESSION</w:t>
-      </w:r>
-    </w:p>
-    <w:p>
-      <w:pPr>
-        <w:rPr>
-          <w:lang w:val="en-US"/>
-        </w:rPr>
-      </w:pPr>
-      <w:r>
-        <w:rPr>
-          <w:lang w:val="en-US"/>
-        </w:rPr>
-        <w:t>SIMPLE_EXPRESSION -&gt; SIMPLE_EXPRESSION ADDING_OPERATOR TERM</w:t>
-      </w:r>
-    </w:p>
-    <w:p>
-      <w:pPr>
-        <w:rPr>
-          <w:lang w:val="en-US"/>
-        </w:rPr>
-      </w:pPr>
-      <w:r>
-        <w:rPr>
-          <w:lang w:val="en-US"/>
-        </w:rPr>
-        <w:t xml:space="preserve">SIMPLE_EXPRESSION -&gt; </w:t>
-      </w:r>
-      <w:r>
-        <w:rPr>
-          <w:lang w:val="en-US"/>
-        </w:rPr>
-        <w:t>TERM</w:t>
-      </w:r>
-    </w:p>
-    <w:p>
-      <w:pPr>
-        <w:rPr>
-          <w:lang w:val="en-US"/>
-        </w:rPr>
-      </w:pPr>
-      <w:r>
-        <w:rPr>
-          <w:lang w:val="en-US"/>
-        </w:rPr>
-        <w:t>TERM -&gt; TERM MULTIPLYING_OPERATOR FACTOR</w:t>
-      </w:r>
-    </w:p>
-    <w:p>
-      <w:pPr>
-        <w:rPr>
-          <w:lang w:val="en-US"/>
-        </w:rPr>
-      </w:pPr>
-      <w:r>
-        <w:rPr>
-          <w:lang w:val="en-US"/>
-        </w:rPr>
-        <w:t xml:space="preserve">TERM -&gt; </w:t>
-      </w:r>
-      <w:r>
-        <w:rPr>
-          <w:lang w:val="en-US"/>
-        </w:rPr>
-        <w:t>FACTOR</w:t>
-      </w:r>
-    </w:p>
-    <w:p>
-      <w:pPr>
-        <w:rPr>
-          <w:lang w:val="en-US"/>
-        </w:rPr>
-      </w:pPr>
-      <w:r>
-        <w:rPr>
-          <w:lang w:val="en-US"/>
-        </w:rPr>
-        <w:t>FACTOR -&gt; identifier</w:t>
-      </w:r>
-    </w:p>
-    <w:p>
-      <w:pPr>
-        <w:rPr>
-          <w:lang w:val="en-US"/>
-        </w:rPr>
-      </w:pPr>
-      <w:r>
-        <w:rPr>
-          <w:lang w:val="en-US"/>
-        </w:rPr>
-        <w:t xml:space="preserve">FACTOR -&gt; </w:t>
-      </w:r>
-      <w:proofErr w:type="spellStart"/>
-      <w:r>
-        <w:rPr>
-          <w:lang w:val="en-US"/>
-        </w:rPr>
-        <w:t>number_literal</w:t>
-      </w:r>
-      <w:proofErr w:type="spellEnd"/>
-    </w:p>
-    <w:p>
-      <w:pPr>
-        <w:rPr>
-          <w:lang w:val="en-US"/>
-        </w:rPr>
-      </w:pPr>
-      <w:r>
-        <w:rPr>
-          <w:lang w:val="en-US"/>
-        </w:rPr>
-        <w:t xml:space="preserve">FACTOR -&gt; </w:t>
-      </w:r>
-      <w:proofErr w:type="gramStart"/>
-      <w:r>
-        <w:rPr>
-          <w:lang w:val="en-US"/>
-        </w:rPr>
-        <w:t>( EXPRESSION</w:t>
-      </w:r>
-      <w:proofErr w:type="gramEnd"/>
-      <w:r>
-        <w:rPr>
-          <w:lang w:val="en-US"/>
-        </w:rPr>
-        <w:t xml:space="preserve"> )</w:t>
-      </w:r>
-    </w:p>
-    <w:p>
-      <w:pPr>
-        <w:rPr>
-          <w:lang w:val="en-US"/>
-        </w:rPr>
-      </w:pPr>
-      <w:r>
-        <w:rPr>
-          <w:lang w:val="en-US"/>
-        </w:rPr>
-        <w:t xml:space="preserve">FACTOR -&gt; </w:t>
-      </w:r>
-      <w:r>
-        <w:rPr>
-          <w:lang w:val="en-US"/>
-        </w:rPr>
-        <w:t>identifier ++</w:t>
-      </w:r>
-    </w:p>
-    <w:p>
-      <w:pPr>
-        <w:rPr>
-          <w:lang w:val="en-US"/>
-        </w:rPr>
-      </w:pPr>
-      <w:r>
-        <w:rPr>
-          <w:lang w:val="en-US"/>
-        </w:rPr>
-        <w:t>RELATIONAL_OPERATOR -&gt; &lt;</w:t>
-      </w:r>
-    </w:p>
-    <w:p>
-      <w:pPr>
-        <w:rPr>
-          <w:lang w:val="en-US"/>
-        </w:rPr>
-      </w:pPr>
-      <w:r>
-        <w:rPr>
-          <w:lang w:val="en-US"/>
-        </w:rPr>
-        <w:t xml:space="preserve">RELATIONAL_OPERATOR -&gt; </w:t>
-      </w:r>
-      <w:r>
-        <w:rPr>
-          <w:lang w:val="en-US"/>
-        </w:rPr>
-        <w:t>&gt;</w:t>
+        <w:t>[First Set]</w:t>
+      </w:r>
+    </w:p>
+    <w:p>
+      <w:pPr>
+        <w:rPr>
+          <w:lang w:val="en-US"/>
+        </w:rPr>
+      </w:pPr>
+      <w:r>
+        <w:rPr>
+          <w:noProof/>
+        </w:rPr>
+        <w:drawing>
+          <wp:inline distT="0" distB="0" distL="0" distR="0" wp14:anchorId="226422E5" wp14:editId="44E62464">
+            <wp:extent cx="5357965" cy="7581530"/>
+            <wp:effectExtent l="0" t="0" r="1905" b="635"/>
+            <wp:docPr id="1" name="Picture 1" descr="A white sheet of paper with text&#10;&#10;Description automatically generated"/>
+            <wp:cNvGraphicFramePr>
+              <a:graphicFrameLocks xmlns:a="http://schemas.openxmlformats.org/drawingml/2006/main" noChangeAspect="1"/>
+            </wp:cNvGraphicFramePr>
+            <a:graphic xmlns:a="http://schemas.openxmlformats.org/drawingml/2006/main">
+              <a:graphicData uri="http://schemas.openxmlformats.org/drawingml/2006/picture">
+                <pic:pic xmlns:pic="http://schemas.openxmlformats.org/drawingml/2006/picture">
+                  <pic:nvPicPr>
+                    <pic:cNvPr id="1" name="Picture 1" descr="A white sheet of paper with text&#10;&#10;Description automatically generated"/>
+                    <pic:cNvPicPr/>
+                  </pic:nvPicPr>
+                  <pic:blipFill>
+                    <a:blip r:embed="rId4"/>
+                    <a:stretch>
+                      <a:fillRect/>
+                    </a:stretch>
+                  </pic:blipFill>
+                  <pic:spPr>
+                    <a:xfrm>
+                      <a:off x="0" y="0"/>
+                      <a:ext cx="5367131" cy="7594500"/>
+                    </a:xfrm>
+                    <a:prstGeom prst="rect">
+                      <a:avLst/>
+                    </a:prstGeom>
+                  </pic:spPr>
+                </pic:pic>
+              </a:graphicData>
+            </a:graphic>
+          </wp:inline>
+        </w:drawing>
+      </w:r>
+    </w:p>
+    <w:p>
+      <w:pPr>
+        <w:rPr>
+          <w:lang w:val="en-US"/>
+        </w:rPr>
+      </w:pPr>
+      <w:r>
+        <w:rPr>
+          <w:lang w:val="en-US"/>
+        </w:rPr>
+        <w:br w:type="page"/>
       </w:r>
     </w:p>
     <w:p>
@@ -1361,136 +625,55 @@
           <w:lang w:val="en-US"/>
         </w:rPr>
         <w:lastRenderedPageBreak/>
-        <w:t xml:space="preserve">RELATIONAL_OPERATOR -&gt; </w:t>
-      </w:r>
-      <w:r>
-        <w:rPr>
-          <w:lang w:val="en-US"/>
-        </w:rPr>
-        <w:t>=</w:t>
-      </w:r>
-    </w:p>
-    <w:p>
-      <w:pPr>
-        <w:rPr>
-          <w:lang w:val="en-US"/>
-        </w:rPr>
-      </w:pPr>
-      <w:r>
-        <w:rPr>
-          <w:lang w:val="en-US"/>
-        </w:rPr>
-        <w:t xml:space="preserve">RELATIONAL_OPERATOR -&gt; </w:t>
-      </w:r>
-      <w:r>
-        <w:rPr>
-          <w:lang w:val="en-US"/>
-        </w:rPr>
-        <w:t>==</w:t>
-      </w:r>
-    </w:p>
-    <w:p>
-      <w:pPr>
-        <w:rPr>
-          <w:lang w:val="en-US"/>
-        </w:rPr>
-      </w:pPr>
-      <w:r>
-        <w:rPr>
-          <w:lang w:val="en-US"/>
-        </w:rPr>
-        <w:t>ADDING_OPERATOR -&gt; +</w:t>
-      </w:r>
-    </w:p>
-    <w:p>
-      <w:pPr>
-        <w:rPr>
-          <w:lang w:val="en-US"/>
-        </w:rPr>
-      </w:pPr>
-      <w:r>
-        <w:rPr>
-          <w:lang w:val="en-US"/>
-        </w:rPr>
-        <w:t xml:space="preserve">ADDING_OPERATOR -&gt; </w:t>
-      </w:r>
-      <w:r>
-        <w:rPr>
-          <w:lang w:val="en-US"/>
-        </w:rPr>
-        <w:t>-</w:t>
-      </w:r>
-    </w:p>
-    <w:p>
-      <w:pPr>
-        <w:rPr>
-          <w:lang w:val="en-US"/>
-        </w:rPr>
-      </w:pPr>
-      <w:r>
-        <w:rPr>
-          <w:lang w:val="en-US"/>
-        </w:rPr>
-        <w:t>MULTIPLYING_OPERATOR -&gt; *</w:t>
-      </w:r>
-    </w:p>
-    <w:p>
-      <w:pPr>
-        <w:rPr>
-          <w:lang w:val="en-US"/>
-        </w:rPr>
-      </w:pPr>
-      <w:r>
-        <w:rPr>
-          <w:lang w:val="en-US"/>
-        </w:rPr>
-        <w:t xml:space="preserve">MULTIPLYING_OPERATOR -&gt; </w:t>
-      </w:r>
-      <w:r>
-        <w:rPr>
-          <w:lang w:val="en-US"/>
-        </w:rPr>
-        <w:t>/</w:t>
-      </w:r>
-    </w:p>
-    <w:p>
-      <w:pPr>
-        <w:rPr>
-          <w:lang w:val="en-US"/>
-        </w:rPr>
-      </w:pPr>
-      <w:r>
-        <w:rPr>
-          <w:lang w:val="en-US"/>
-        </w:rPr>
-        <w:t>TYPE -&gt; int</w:t>
-      </w:r>
-    </w:p>
-    <w:p>
-      <w:pPr>
-        <w:rPr>
-          <w:lang w:val="en-US"/>
-        </w:rPr>
-      </w:pPr>
-      <w:r>
-        <w:rPr>
-          <w:lang w:val="en-US"/>
-        </w:rPr>
-        <w:t xml:space="preserve">TYPE -&gt; </w:t>
-      </w:r>
-      <w:r>
-        <w:rPr>
-          <w:lang w:val="en-US"/>
-        </w:rPr>
-        <w:t>integer</w:t>
-      </w:r>
-    </w:p>
-    <w:p>
-      <w:pPr>
-        <w:rPr>
-          <w:lang w:val="en-US"/>
-        </w:rPr>
-      </w:pPr>
+        <w:t>[Follow Set]</w:t>
+      </w:r>
+    </w:p>
+    <w:p>
+      <w:pPr>
+        <w:rPr>
+          <w:lang w:val="en-US"/>
+        </w:rPr>
+      </w:pPr>
+      <w:r>
+        <w:rPr>
+          <w:noProof/>
+        </w:rPr>
+        <w:drawing>
+          <wp:inline distT="0" distB="0" distL="0" distR="0" wp14:anchorId="79E008BD" wp14:editId="49743F32">
+            <wp:extent cx="5477171" cy="7750206"/>
+            <wp:effectExtent l="0" t="0" r="0" b="0"/>
+            <wp:docPr id="3" name="Picture 3" descr="A white paper with black text&#10;&#10;Description automatically generated"/>
+            <wp:cNvGraphicFramePr>
+              <a:graphicFrameLocks xmlns:a="http://schemas.openxmlformats.org/drawingml/2006/main" noChangeAspect="1"/>
+            </wp:cNvGraphicFramePr>
+            <a:graphic xmlns:a="http://schemas.openxmlformats.org/drawingml/2006/main">
+              <a:graphicData uri="http://schemas.openxmlformats.org/drawingml/2006/picture">
+                <pic:pic xmlns:pic="http://schemas.openxmlformats.org/drawingml/2006/picture">
+                  <pic:nvPicPr>
+                    <pic:cNvPr id="3" name="Picture 3" descr="A white paper with black text&#10;&#10;Description automatically generated"/>
+                    <pic:cNvPicPr/>
+                  </pic:nvPicPr>
+                  <pic:blipFill>
+                    <a:blip r:embed="rId5"/>
+                    <a:stretch>
+                      <a:fillRect/>
+                    </a:stretch>
+                  </pic:blipFill>
+                  <pic:spPr>
+                    <a:xfrm>
+                      <a:off x="0" y="0"/>
+                      <a:ext cx="5484495" cy="7760570"/>
+                    </a:xfrm>
+                    <a:prstGeom prst="rect">
+                      <a:avLst/>
+                    </a:prstGeom>
+                  </pic:spPr>
+                </pic:pic>
+              </a:graphicData>
+            </a:graphic>
+          </wp:inline>
+        </w:drawing>
+      </w:r>
     </w:p>
     <w:sectPr>
       <w:pgSz w:w="12240" w:h="15840"/>

</xml_diff>